<commit_message>
Used flatten and filter code to look at unroughened surfaces
</commit_message>
<xml_diff>
--- a/crystals/2023-07-18/30Pa/case1.0 (calibration)/GNBF_4_flattenandfilter.docx
+++ b/crystals/2023-07-18/30Pa/case1.0 (calibration)/GNBF_4_flattenandfilter.docx
@@ -12,13 +12,16 @@
     </w:p>
     <w:p>
       <w:r>
-        <w:t xml:space="preserve">There’s a version of </w:t>
+        <w:t>This</w:t>
+      </w:r>
+      <w:r>
+        <w:t xml:space="preserve"> a version of </w:t>
       </w:r>
       <w:r>
         <w:t>GNBF_4_flattenandfilter</w:t>
       </w:r>
       <w:r>
-        <w:t xml:space="preserve"> that uses </w:t>
+        <w:t xml:space="preserve"> uses </w:t>
       </w:r>
       <w:proofErr w:type="spellStart"/>
       <w:r>
@@ -132,8 +135,8 @@
         <w:tblLook w:val="04A0" w:firstRow="1" w:lastRow="0" w:firstColumn="1" w:lastColumn="0" w:noHBand="0" w:noVBand="1"/>
       </w:tblPr>
       <w:tblGrid>
-        <w:gridCol w:w="5046"/>
-        <w:gridCol w:w="3136"/>
+        <w:gridCol w:w="6235"/>
+        <w:gridCol w:w="3125"/>
       </w:tblGrid>
       <w:tr>
         <w:trPr>
@@ -155,8 +158,8 @@
             <w:r>
               <w:drawing>
                 <wp:inline distT="0" distB="0" distL="0" distR="0" wp14:anchorId="6F0B5ACA" wp14:editId="21A6E947">
-                  <wp:extent cx="3067275" cy="2347972"/>
-                  <wp:effectExtent l="0" t="0" r="0" b="1905"/>
+                  <wp:extent cx="3836139" cy="2936531"/>
+                  <wp:effectExtent l="0" t="0" r="0" b="0"/>
                   <wp:docPr id="2054653155" name="Picture 1"/>
                   <wp:cNvGraphicFramePr>
                     <a:graphicFrameLocks xmlns:a="http://schemas.openxmlformats.org/drawingml/2006/main" noChangeAspect="1"/>
@@ -177,7 +180,7 @@
                         <pic:spPr>
                           <a:xfrm>
                             <a:off x="0" y="0"/>
-                            <a:ext cx="3129953" cy="2395952"/>
+                            <a:ext cx="3948321" cy="3022406"/>
                           </a:xfrm>
                           <a:prstGeom prst="rect">
                             <a:avLst/>
@@ -355,6 +358,20 @@
         <w:rPr>
           <w:u w:val="single"/>
         </w:rPr>
+        <w:br w:type="page"/>
+      </w:r>
+    </w:p>
+    <w:p>
+      <w:pPr>
+        <w:rPr>
+          <w:u w:val="single"/>
+        </w:rPr>
+      </w:pPr>
+      <w:r>
+        <w:rPr>
+          <w:u w:val="single"/>
+        </w:rPr>
+        <w:lastRenderedPageBreak/>
         <w:t>Repositories/ice2021/crystals/2023-07-18/30Pa/case1.0 (calibration)/</w:t>
       </w:r>
     </w:p>

</xml_diff>